<commit_message>
complication idea update and api routes primitive version
</commit_message>
<xml_diff>
--- a/Project notes.docx
+++ b/Project notes.docx
@@ -163,207 +163,524 @@
           <w:bCs/>
         </w:rPr>
       </w:pPr>
-      <w:proofErr w:type="gramStart"/>
       <w:r>
         <w:rPr>
           <w:b/>
           <w:bCs/>
         </w:rPr>
-        <w:t>CRUD  progress</w:t>
-      </w:r>
-      <w:proofErr w:type="gramEnd"/>
-      <w:r>
-        <w:rPr>
-          <w:b/>
-          <w:bCs/>
-        </w:rPr>
-        <w:t xml:space="preserve"> of training routines/ exercises </w:t>
+        <w:t xml:space="preserve">CRUD  progress of training routines/ exercises </w:t>
+      </w:r>
+    </w:p>
+    <w:p>
+      <w:pPr>
+        <w:pStyle w:val="a3"/>
+        <w:numPr>
+          <w:ilvl w:val="0"/>
+          <w:numId w:val="1"/>
+        </w:numPr>
+      </w:pPr>
+      <w:r>
+        <w:t>A bill tracker</w:t>
+      </w:r>
+    </w:p>
+    <w:p>
+      <w:pPr>
+        <w:ind w:left="720"/>
+      </w:pPr>
+      <w:r>
+        <w:t>Log bills, amounts and date</w:t>
+      </w:r>
+    </w:p>
+    <w:p>
+      <w:pPr>
+        <w:ind w:left="720"/>
+      </w:pPr>
+      <w:r>
+        <w:t>List bills</w:t>
+      </w:r>
+    </w:p>
+    <w:p>
+      <w:pPr>
+        <w:ind w:left="720"/>
+      </w:pPr>
+      <w:r>
+        <w:t>Have a few graphs (this year / last year)</w:t>
+      </w:r>
+    </w:p>
+    <w:p>
+      <w:pPr>
+        <w:ind w:left="720"/>
+      </w:pPr>
+      <w:r>
+        <w:t>Store them somewhere</w:t>
+      </w:r>
+    </w:p>
+    <w:p/>
+    <w:p>
+      <w:r>
+        <w:t xml:space="preserve">New technology </w:t>
+      </w:r>
+    </w:p>
+    <w:p>
+      <w:pPr>
+        <w:pStyle w:val="a3"/>
+        <w:numPr>
+          <w:ilvl w:val="0"/>
+          <w:numId w:val="2"/>
+        </w:numPr>
+      </w:pPr>
+      <w:r>
+        <w:t>Material Design Components – mobile design CSS framework</w:t>
+      </w:r>
+    </w:p>
+    <w:p>
+      <w:pPr>
+        <w:pStyle w:val="a3"/>
+        <w:numPr>
+          <w:ilvl w:val="0"/>
+          <w:numId w:val="2"/>
+        </w:numPr>
+      </w:pPr>
+      <w:r>
+        <w:t xml:space="preserve">Anime.js </w:t>
+      </w:r>
+    </w:p>
+    <w:p>
+      <w:pPr>
+        <w:pStyle w:val="a3"/>
+        <w:numPr>
+          <w:ilvl w:val="0"/>
+          <w:numId w:val="2"/>
+        </w:numPr>
+      </w:pPr>
+      <w:proofErr w:type="spellStart"/>
+      <w:r>
+        <w:t>ClearDB</w:t>
+      </w:r>
+      <w:proofErr w:type="spellEnd"/>
+      <w:r>
+        <w:t xml:space="preserve"> – </w:t>
+      </w:r>
+      <w:proofErr w:type="spellStart"/>
+      <w:r>
+        <w:t>JawsDB</w:t>
+      </w:r>
+      <w:proofErr w:type="spellEnd"/>
+      <w:r>
+        <w:t xml:space="preserve"> alternative</w:t>
+      </w:r>
+    </w:p>
+    <w:p>
+      <w:pPr>
+        <w:pStyle w:val="a3"/>
+        <w:numPr>
+          <w:ilvl w:val="0"/>
+          <w:numId w:val="2"/>
+        </w:numPr>
+      </w:pPr>
+      <w:r>
+        <w:t xml:space="preserve">Materialize </w:t>
+      </w:r>
+    </w:p>
+    <w:p>
+      <w:pPr>
+        <w:pStyle w:val="a3"/>
+        <w:numPr>
+          <w:ilvl w:val="0"/>
+          <w:numId w:val="2"/>
+        </w:numPr>
+      </w:pPr>
+      <w:r>
+        <w:t xml:space="preserve">Foundation </w:t>
+      </w:r>
+    </w:p>
+    <w:p/>
+    <w:p>
+      <w:r>
+        <w:t>Due tonight</w:t>
+      </w:r>
+    </w:p>
+    <w:p>
+      <w:r>
+        <w:t>- project proposal</w:t>
+      </w:r>
+    </w:p>
+    <w:p>
+      <w:r>
+        <w:t>- what is the problem you are trying to solve</w:t>
+      </w:r>
+    </w:p>
+    <w:p>
+      <w:r>
+        <w:t>- who is working on what piece</w:t>
+      </w:r>
+    </w:p>
+    <w:p>
+      <w:r>
+        <w:t>- sketch of the UI</w:t>
+      </w:r>
+    </w:p>
+    <w:p>
+      <w:r>
+        <w:t>Due Next Thursday (6/25)</w:t>
+      </w:r>
+    </w:p>
+    <w:p>
+      <w:r>
+        <w:t>- basic CRUD Functionality</w:t>
+      </w:r>
+    </w:p>
+    <w:p>
+      <w:r>
+        <w:lastRenderedPageBreak/>
+        <w:t>Due Tuesday 6/30</w:t>
+      </w:r>
+    </w:p>
+    <w:p>
+      <w:r>
+        <w:t>- 85-90% complete project</w:t>
+      </w:r>
+    </w:p>
+    <w:p>
+      <w:r>
+        <w:t>Due Thursday 7/2</w:t>
+      </w:r>
+    </w:p>
+    <w:p>
+      <w:r>
+        <w:t>- final project/presentation</w:t>
+      </w:r>
+    </w:p>
+    <w:p/>
+    <w:p>
+      <w:r>
+        <w:t xml:space="preserve">Tables/Database </w:t>
+      </w:r>
+    </w:p>
+    <w:p>
+      <w:r>
+        <w:t xml:space="preserve">Personal table </w:t>
+      </w:r>
+    </w:p>
+    <w:p>
+      <w:pPr>
+        <w:pStyle w:val="a3"/>
+        <w:numPr>
+          <w:ilvl w:val="0"/>
+          <w:numId w:val="3"/>
+        </w:numPr>
+      </w:pPr>
+      <w:r>
+        <w:t xml:space="preserve">Id </w:t>
+      </w:r>
+    </w:p>
+    <w:p>
+      <w:pPr>
+        <w:pStyle w:val="a3"/>
+        <w:numPr>
+          <w:ilvl w:val="0"/>
+          <w:numId w:val="3"/>
+        </w:numPr>
+      </w:pPr>
+      <w:r>
+        <w:t>Routine name</w:t>
+      </w:r>
+      <w:r>
+        <w:t xml:space="preserve"> varchar(255) not null </w:t>
+      </w:r>
+    </w:p>
+    <w:p>
+      <w:pPr>
+        <w:pStyle w:val="a3"/>
+        <w:numPr>
+          <w:ilvl w:val="0"/>
+          <w:numId w:val="3"/>
+        </w:numPr>
+      </w:pPr>
+      <w:r>
+        <w:t xml:space="preserve">Reps int minimum 1 </w:t>
+      </w:r>
+    </w:p>
+    <w:p>
+      <w:pPr>
+        <w:pStyle w:val="a3"/>
+        <w:numPr>
+          <w:ilvl w:val="0"/>
+          <w:numId w:val="3"/>
+        </w:numPr>
+      </w:pPr>
+      <w:r>
+        <w:t xml:space="preserve">Sets </w:t>
+      </w:r>
+    </w:p>
+    <w:p>
+      <w:pPr>
+        <w:pStyle w:val="a3"/>
+        <w:numPr>
+          <w:ilvl w:val="0"/>
+          <w:numId w:val="3"/>
+        </w:numPr>
+      </w:pPr>
+      <w:r>
+        <w:t xml:space="preserve">Rec id </w:t>
+      </w:r>
+    </w:p>
+    <w:p>
+      <w:r>
+        <w:t>Recommended table</w:t>
+      </w:r>
+    </w:p>
+    <w:p>
+      <w:pPr>
+        <w:pStyle w:val="a3"/>
+        <w:numPr>
+          <w:ilvl w:val="0"/>
+          <w:numId w:val="4"/>
+        </w:numPr>
+      </w:pPr>
+      <w:r>
+        <w:t>id</w:t>
+      </w:r>
+    </w:p>
+    <w:p>
+      <w:pPr>
+        <w:pStyle w:val="a3"/>
+        <w:numPr>
+          <w:ilvl w:val="0"/>
+          <w:numId w:val="4"/>
+        </w:numPr>
+      </w:pPr>
+      <w:r>
+        <w:t xml:space="preserve">Routine name (predetermined list of) </w:t>
+      </w:r>
+    </w:p>
+    <w:p>
+      <w:pPr>
+        <w:pStyle w:val="a3"/>
+        <w:numPr>
+          <w:ilvl w:val="0"/>
+          <w:numId w:val="4"/>
+        </w:numPr>
+      </w:pPr>
+      <w:r>
+        <w:t>Recommended reps</w:t>
+      </w:r>
+    </w:p>
+    <w:p>
+      <w:pPr>
+        <w:pStyle w:val="a3"/>
+        <w:numPr>
+          <w:ilvl w:val="0"/>
+          <w:numId w:val="4"/>
+        </w:numPr>
+      </w:pPr>
+      <w:r>
+        <w:t xml:space="preserve">Rec sets </w:t>
+      </w:r>
+    </w:p>
+    <w:p/>
+    <w:p>
+      <w:r>
+        <w:t xml:space="preserve">Table </w:t>
+      </w:r>
+    </w:p>
+    <w:p>
+      <w:pPr>
+        <w:pStyle w:val="a3"/>
+        <w:numPr>
+          <w:ilvl w:val="0"/>
+          <w:numId w:val="5"/>
+        </w:numPr>
+      </w:pPr>
+      <w:r>
+        <w:t>Id</w:t>
+      </w:r>
+    </w:p>
+    <w:p>
+      <w:pPr>
+        <w:pStyle w:val="a3"/>
+        <w:numPr>
+          <w:ilvl w:val="0"/>
+          <w:numId w:val="5"/>
+        </w:numPr>
+      </w:pPr>
+      <w:r>
+        <w:t xml:space="preserve">Routine name </w:t>
+      </w:r>
+      <w:r>
+        <w:t xml:space="preserve">NOT NULL </w:t>
+      </w:r>
+    </w:p>
+    <w:p>
+      <w:pPr>
+        <w:pStyle w:val="a3"/>
+        <w:numPr>
+          <w:ilvl w:val="0"/>
+          <w:numId w:val="5"/>
+        </w:numPr>
+      </w:pPr>
+      <w:r>
+        <w:t xml:space="preserve">Reps </w:t>
+      </w:r>
+    </w:p>
+    <w:p>
+      <w:pPr>
+        <w:pStyle w:val="a3"/>
+        <w:numPr>
+          <w:ilvl w:val="0"/>
+          <w:numId w:val="5"/>
+        </w:numPr>
+      </w:pPr>
+      <w:r>
+        <w:t xml:space="preserve">Exercise 1 not null </w:t>
+      </w:r>
+    </w:p>
+    <w:p>
+      <w:pPr>
+        <w:pStyle w:val="a3"/>
+        <w:numPr>
+          <w:ilvl w:val="0"/>
+          <w:numId w:val="5"/>
+        </w:numPr>
+      </w:pPr>
+      <w:r>
+        <w:t xml:space="preserve">Exercise 2 </w:t>
+      </w:r>
+    </w:p>
+    <w:p>
+      <w:pPr>
+        <w:pStyle w:val="a3"/>
+        <w:numPr>
+          <w:ilvl w:val="0"/>
+          <w:numId w:val="5"/>
+        </w:numPr>
+      </w:pPr>
+      <w:r>
+        <w:t xml:space="preserve">Exercise 3 </w:t>
+      </w:r>
+    </w:p>
+    <w:p>
+      <w:pPr>
+        <w:pStyle w:val="a3"/>
+        <w:numPr>
+          <w:ilvl w:val="0"/>
+          <w:numId w:val="5"/>
+        </w:numPr>
+      </w:pPr>
+      <w:r>
+        <w:t xml:space="preserve">Exercise 4 </w:t>
+      </w:r>
+    </w:p>
+    <w:p>
+      <w:pPr>
+        <w:pStyle w:val="a3"/>
+        <w:numPr>
+          <w:ilvl w:val="0"/>
+          <w:numId w:val="5"/>
+        </w:numPr>
+      </w:pPr>
+      <w:r>
+        <w:t xml:space="preserve">Exercise 5 </w:t>
+      </w:r>
+    </w:p>
+    <w:p/>
+    <w:p>
+      <w:r>
+        <w:t xml:space="preserve">Complication ideas </w:t>
+      </w:r>
+    </w:p>
+    <w:p>
+      <w:pPr>
+        <w:pStyle w:val="a3"/>
+        <w:numPr>
+          <w:ilvl w:val="0"/>
+          <w:numId w:val="6"/>
+        </w:numPr>
+      </w:pPr>
+      <w:r>
+        <w:t>S</w:t>
+      </w:r>
+      <w:r>
+        <w:t xml:space="preserve">et only one column of a row to update </w:t>
+      </w:r>
+    </w:p>
+    <w:p>
+      <w:pPr>
+        <w:pStyle w:val="a3"/>
+        <w:numPr>
+          <w:ilvl w:val="0"/>
+          <w:numId w:val="6"/>
+        </w:numPr>
+      </w:pPr>
+      <w:r>
+        <w:t xml:space="preserve">Add </w:t>
+      </w:r>
+      <w:proofErr w:type="spellStart"/>
+      <w:r>
+        <w:t>user_id</w:t>
+      </w:r>
+      <w:proofErr w:type="spellEnd"/>
+      <w:r>
+        <w:t xml:space="preserve"> and user table to reference multiple routines for each user. (similar to Author posts example) </w:t>
+      </w:r>
+    </w:p>
+    <w:p>
+      <w:pPr>
+        <w:pStyle w:val="a3"/>
+        <w:numPr>
+          <w:ilvl w:val="0"/>
+          <w:numId w:val="6"/>
+        </w:numPr>
+      </w:pPr>
+      <w:r>
+        <w:t xml:space="preserve">User Authorization </w:t>
+      </w:r>
+    </w:p>
+    <w:p>
+      <w:pPr>
+        <w:pStyle w:val="a3"/>
+        <w:numPr>
+          <w:ilvl w:val="0"/>
+          <w:numId w:val="6"/>
+        </w:numPr>
+      </w:pPr>
+      <w:r>
+        <w:t xml:space="preserve">Add in weights by creating multiple tables and joining them, adding individual reps and </w:t>
+      </w:r>
+      <w:r>
+        <w:t xml:space="preserve">sets for each exercise </w:t>
+      </w:r>
+    </w:p>
+    <w:p>
+      <w:pPr>
+        <w:pStyle w:val="a3"/>
+        <w:numPr>
+          <w:ilvl w:val="0"/>
+          <w:numId w:val="6"/>
+        </w:numPr>
+      </w:pPr>
+      <w:r>
+        <w:lastRenderedPageBreak/>
+        <w:t>Mixing multiple CSS frameworks</w:t>
+      </w:r>
+      <w:r>
+        <w:t xml:space="preserve">/animating </w:t>
+      </w:r>
+    </w:p>
+    <w:p>
+      <w:pPr>
+        <w:pStyle w:val="a3"/>
+        <w:numPr>
+          <w:ilvl w:val="0"/>
+          <w:numId w:val="6"/>
+        </w:numPr>
+      </w:pPr>
+      <w:r>
+        <w:t xml:space="preserve">Parallax </w:t>
       </w:r>
       <w:bookmarkStart w:id="0" w:name="_GoBack"/>
       <w:bookmarkEnd w:id="0"/>
     </w:p>
-    <w:p>
-      <w:pPr>
-        <w:pStyle w:val="a3"/>
-        <w:numPr>
-          <w:ilvl w:val="0"/>
-          <w:numId w:val="1"/>
-        </w:numPr>
-      </w:pPr>
-      <w:r>
-        <w:t>A bill tracker</w:t>
-      </w:r>
-    </w:p>
-    <w:p>
-      <w:pPr>
-        <w:ind w:left="720"/>
-      </w:pPr>
-      <w:r>
-        <w:t>Log bills, amounts and date</w:t>
-      </w:r>
-    </w:p>
-    <w:p>
-      <w:pPr>
-        <w:ind w:left="720"/>
-      </w:pPr>
-      <w:r>
-        <w:t>List bills</w:t>
-      </w:r>
-    </w:p>
-    <w:p>
-      <w:pPr>
-        <w:ind w:left="720"/>
-      </w:pPr>
-      <w:r>
-        <w:t>Have a few graphs (this year / last year)</w:t>
-      </w:r>
-    </w:p>
-    <w:p>
-      <w:pPr>
-        <w:ind w:left="720"/>
-      </w:pPr>
-      <w:r>
-        <w:t>Store them somewhere</w:t>
-      </w:r>
-    </w:p>
-    <w:p/>
-    <w:p>
-      <w:r>
-        <w:t xml:space="preserve">New technology </w:t>
-      </w:r>
-    </w:p>
-    <w:p>
-      <w:pPr>
-        <w:pStyle w:val="a3"/>
-        <w:numPr>
-          <w:ilvl w:val="0"/>
-          <w:numId w:val="2"/>
-        </w:numPr>
-      </w:pPr>
-      <w:r>
-        <w:t>Material Design Components – mobile design CSS framework</w:t>
-      </w:r>
-    </w:p>
-    <w:p>
-      <w:pPr>
-        <w:pStyle w:val="a3"/>
-        <w:numPr>
-          <w:ilvl w:val="0"/>
-          <w:numId w:val="2"/>
-        </w:numPr>
-      </w:pPr>
-      <w:r>
-        <w:t xml:space="preserve">Anime.js </w:t>
-      </w:r>
-    </w:p>
-    <w:p>
-      <w:pPr>
-        <w:pStyle w:val="a3"/>
-        <w:numPr>
-          <w:ilvl w:val="0"/>
-          <w:numId w:val="2"/>
-        </w:numPr>
-      </w:pPr>
-      <w:proofErr w:type="spellStart"/>
-      <w:r>
-        <w:t>ClearDB</w:t>
-      </w:r>
-      <w:proofErr w:type="spellEnd"/>
-      <w:r>
-        <w:t xml:space="preserve"> – </w:t>
-      </w:r>
-      <w:proofErr w:type="spellStart"/>
-      <w:r>
-        <w:t>JawsDB</w:t>
-      </w:r>
-      <w:proofErr w:type="spellEnd"/>
-      <w:r>
-        <w:t xml:space="preserve"> alternative</w:t>
-      </w:r>
-    </w:p>
-    <w:p>
-      <w:pPr>
-        <w:pStyle w:val="a3"/>
-        <w:numPr>
-          <w:ilvl w:val="0"/>
-          <w:numId w:val="2"/>
-        </w:numPr>
-      </w:pPr>
-      <w:r>
-        <w:t xml:space="preserve">Materialize </w:t>
-      </w:r>
-    </w:p>
-    <w:p>
-      <w:pPr>
-        <w:pStyle w:val="a3"/>
-        <w:numPr>
-          <w:ilvl w:val="0"/>
-          <w:numId w:val="2"/>
-        </w:numPr>
-      </w:pPr>
-      <w:r>
-        <w:t xml:space="preserve">Foundation </w:t>
-      </w:r>
-    </w:p>
-    <w:p/>
-    <w:p>
-      <w:r>
-        <w:t>Due tonight</w:t>
-      </w:r>
-    </w:p>
-    <w:p>
-      <w:r>
-        <w:t>- project proposal</w:t>
-      </w:r>
-    </w:p>
-    <w:p>
-      <w:r>
-        <w:t>- what is the problem you are trying to solve</w:t>
-      </w:r>
-    </w:p>
-    <w:p>
-      <w:r>
-        <w:t>- who is working on what piece</w:t>
-      </w:r>
-    </w:p>
-    <w:p>
-      <w:r>
-        <w:t>- sketch of the UI</w:t>
-      </w:r>
-    </w:p>
-    <w:p>
-      <w:r>
-        <w:t>Due Next Thursday (6/25)</w:t>
-      </w:r>
-    </w:p>
-    <w:p>
-      <w:r>
-        <w:t>- basic CRUD Functionality</w:t>
-      </w:r>
-    </w:p>
-    <w:p>
-      <w:r>
-        <w:lastRenderedPageBreak/>
-        <w:t>Due Tuesday 6/30</w:t>
-      </w:r>
-    </w:p>
-    <w:p>
-      <w:r>
-        <w:t>- 85-90% complete project</w:t>
-      </w:r>
-    </w:p>
-    <w:p>
-      <w:r>
-        <w:t>Due Thursday 7/2</w:t>
-      </w:r>
-    </w:p>
-    <w:p>
-      <w:r>
-        <w:t>- final project/presentation</w:t>
-      </w:r>
-    </w:p>
-    <w:p/>
-    <w:p/>
     <w:sectPr>
       <w:pgSz w:w="12240" w:h="15840"/>
       <w:pgMar w:top="1701" w:right="1440" w:bottom="1440" w:left="1440" w:header="708" w:footer="708" w:gutter="0"/>
@@ -554,11 +871,379 @@
       </w:pPr>
     </w:lvl>
   </w:abstractNum>
+  <w:abstractNum w:abstractNumId="2" w15:restartNumberingAfterBreak="0">
+    <w:nsid w:val="48DD00A4"/>
+    <w:multiLevelType w:val="hybridMultilevel"/>
+    <w:tmpl w:val="997CA8D8"/>
+    <w:lvl w:ilvl="0" w:tplc="0409000F">
+      <w:start w:val="1"/>
+      <w:numFmt w:val="decimal"/>
+      <w:lvlText w:val="%1."/>
+      <w:lvlJc w:val="left"/>
+      <w:pPr>
+        <w:ind w:left="360" w:hanging="360"/>
+      </w:pPr>
+      <w:rPr>
+        <w:rFonts w:hint="default"/>
+      </w:rPr>
+    </w:lvl>
+    <w:lvl w:ilvl="1" w:tplc="04090019">
+      <w:start w:val="1"/>
+      <w:numFmt w:val="lowerLetter"/>
+      <w:lvlText w:val="%2."/>
+      <w:lvlJc w:val="left"/>
+      <w:pPr>
+        <w:ind w:left="1080" w:hanging="360"/>
+      </w:pPr>
+    </w:lvl>
+    <w:lvl w:ilvl="2" w:tplc="0409001B" w:tentative="1">
+      <w:start w:val="1"/>
+      <w:numFmt w:val="lowerRoman"/>
+      <w:lvlText w:val="%3."/>
+      <w:lvlJc w:val="right"/>
+      <w:pPr>
+        <w:ind w:left="1800" w:hanging="180"/>
+      </w:pPr>
+    </w:lvl>
+    <w:lvl w:ilvl="3" w:tplc="0409000F" w:tentative="1">
+      <w:start w:val="1"/>
+      <w:numFmt w:val="decimal"/>
+      <w:lvlText w:val="%4."/>
+      <w:lvlJc w:val="left"/>
+      <w:pPr>
+        <w:ind w:left="2520" w:hanging="360"/>
+      </w:pPr>
+    </w:lvl>
+    <w:lvl w:ilvl="4" w:tplc="04090019" w:tentative="1">
+      <w:start w:val="1"/>
+      <w:numFmt w:val="lowerLetter"/>
+      <w:lvlText w:val="%5."/>
+      <w:lvlJc w:val="left"/>
+      <w:pPr>
+        <w:ind w:left="3240" w:hanging="360"/>
+      </w:pPr>
+    </w:lvl>
+    <w:lvl w:ilvl="5" w:tplc="0409001B" w:tentative="1">
+      <w:start w:val="1"/>
+      <w:numFmt w:val="lowerRoman"/>
+      <w:lvlText w:val="%6."/>
+      <w:lvlJc w:val="right"/>
+      <w:pPr>
+        <w:ind w:left="3960" w:hanging="180"/>
+      </w:pPr>
+    </w:lvl>
+    <w:lvl w:ilvl="6" w:tplc="0409000F" w:tentative="1">
+      <w:start w:val="1"/>
+      <w:numFmt w:val="decimal"/>
+      <w:lvlText w:val="%7."/>
+      <w:lvlJc w:val="left"/>
+      <w:pPr>
+        <w:ind w:left="4680" w:hanging="360"/>
+      </w:pPr>
+    </w:lvl>
+    <w:lvl w:ilvl="7" w:tplc="04090019" w:tentative="1">
+      <w:start w:val="1"/>
+      <w:numFmt w:val="lowerLetter"/>
+      <w:lvlText w:val="%8."/>
+      <w:lvlJc w:val="left"/>
+      <w:pPr>
+        <w:ind w:left="5400" w:hanging="360"/>
+      </w:pPr>
+    </w:lvl>
+    <w:lvl w:ilvl="8" w:tplc="0409001B" w:tentative="1">
+      <w:start w:val="1"/>
+      <w:numFmt w:val="lowerRoman"/>
+      <w:lvlText w:val="%9."/>
+      <w:lvlJc w:val="right"/>
+      <w:pPr>
+        <w:ind w:left="6120" w:hanging="180"/>
+      </w:pPr>
+    </w:lvl>
+  </w:abstractNum>
+  <w:abstractNum w:abstractNumId="3" w15:restartNumberingAfterBreak="0">
+    <w:nsid w:val="55F5553A"/>
+    <w:multiLevelType w:val="hybridMultilevel"/>
+    <w:tmpl w:val="A04C1F5E"/>
+    <w:lvl w:ilvl="0" w:tplc="0409000F">
+      <w:start w:val="1"/>
+      <w:numFmt w:val="decimal"/>
+      <w:lvlText w:val="%1."/>
+      <w:lvlJc w:val="left"/>
+      <w:pPr>
+        <w:ind w:left="720" w:hanging="360"/>
+      </w:pPr>
+      <w:rPr>
+        <w:rFonts w:hint="default"/>
+      </w:rPr>
+    </w:lvl>
+    <w:lvl w:ilvl="1" w:tplc="04090019" w:tentative="1">
+      <w:start w:val="1"/>
+      <w:numFmt w:val="lowerLetter"/>
+      <w:lvlText w:val="%2."/>
+      <w:lvlJc w:val="left"/>
+      <w:pPr>
+        <w:ind w:left="1440" w:hanging="360"/>
+      </w:pPr>
+    </w:lvl>
+    <w:lvl w:ilvl="2" w:tplc="0409001B" w:tentative="1">
+      <w:start w:val="1"/>
+      <w:numFmt w:val="lowerRoman"/>
+      <w:lvlText w:val="%3."/>
+      <w:lvlJc w:val="right"/>
+      <w:pPr>
+        <w:ind w:left="2160" w:hanging="180"/>
+      </w:pPr>
+    </w:lvl>
+    <w:lvl w:ilvl="3" w:tplc="0409000F" w:tentative="1">
+      <w:start w:val="1"/>
+      <w:numFmt w:val="decimal"/>
+      <w:lvlText w:val="%4."/>
+      <w:lvlJc w:val="left"/>
+      <w:pPr>
+        <w:ind w:left="2880" w:hanging="360"/>
+      </w:pPr>
+    </w:lvl>
+    <w:lvl w:ilvl="4" w:tplc="04090019" w:tentative="1">
+      <w:start w:val="1"/>
+      <w:numFmt w:val="lowerLetter"/>
+      <w:lvlText w:val="%5."/>
+      <w:lvlJc w:val="left"/>
+      <w:pPr>
+        <w:ind w:left="3600" w:hanging="360"/>
+      </w:pPr>
+    </w:lvl>
+    <w:lvl w:ilvl="5" w:tplc="0409001B" w:tentative="1">
+      <w:start w:val="1"/>
+      <w:numFmt w:val="lowerRoman"/>
+      <w:lvlText w:val="%6."/>
+      <w:lvlJc w:val="right"/>
+      <w:pPr>
+        <w:ind w:left="4320" w:hanging="180"/>
+      </w:pPr>
+    </w:lvl>
+    <w:lvl w:ilvl="6" w:tplc="0409000F" w:tentative="1">
+      <w:start w:val="1"/>
+      <w:numFmt w:val="decimal"/>
+      <w:lvlText w:val="%7."/>
+      <w:lvlJc w:val="left"/>
+      <w:pPr>
+        <w:ind w:left="5040" w:hanging="360"/>
+      </w:pPr>
+    </w:lvl>
+    <w:lvl w:ilvl="7" w:tplc="04090019" w:tentative="1">
+      <w:start w:val="1"/>
+      <w:numFmt w:val="lowerLetter"/>
+      <w:lvlText w:val="%8."/>
+      <w:lvlJc w:val="left"/>
+      <w:pPr>
+        <w:ind w:left="5760" w:hanging="360"/>
+      </w:pPr>
+    </w:lvl>
+    <w:lvl w:ilvl="8" w:tplc="0409001B" w:tentative="1">
+      <w:start w:val="1"/>
+      <w:numFmt w:val="lowerRoman"/>
+      <w:lvlText w:val="%9."/>
+      <w:lvlJc w:val="right"/>
+      <w:pPr>
+        <w:ind w:left="6480" w:hanging="180"/>
+      </w:pPr>
+    </w:lvl>
+  </w:abstractNum>
+  <w:abstractNum w:abstractNumId="4" w15:restartNumberingAfterBreak="0">
+    <w:nsid w:val="652632FF"/>
+    <w:multiLevelType w:val="hybridMultilevel"/>
+    <w:tmpl w:val="0406CF98"/>
+    <w:lvl w:ilvl="0" w:tplc="0409000F">
+      <w:start w:val="1"/>
+      <w:numFmt w:val="decimal"/>
+      <w:lvlText w:val="%1."/>
+      <w:lvlJc w:val="left"/>
+      <w:pPr>
+        <w:ind w:left="720" w:hanging="360"/>
+      </w:pPr>
+      <w:rPr>
+        <w:rFonts w:hint="default"/>
+      </w:rPr>
+    </w:lvl>
+    <w:lvl w:ilvl="1" w:tplc="04090019" w:tentative="1">
+      <w:start w:val="1"/>
+      <w:numFmt w:val="lowerLetter"/>
+      <w:lvlText w:val="%2."/>
+      <w:lvlJc w:val="left"/>
+      <w:pPr>
+        <w:ind w:left="1440" w:hanging="360"/>
+      </w:pPr>
+    </w:lvl>
+    <w:lvl w:ilvl="2" w:tplc="0409001B" w:tentative="1">
+      <w:start w:val="1"/>
+      <w:numFmt w:val="lowerRoman"/>
+      <w:lvlText w:val="%3."/>
+      <w:lvlJc w:val="right"/>
+      <w:pPr>
+        <w:ind w:left="2160" w:hanging="180"/>
+      </w:pPr>
+    </w:lvl>
+    <w:lvl w:ilvl="3" w:tplc="0409000F" w:tentative="1">
+      <w:start w:val="1"/>
+      <w:numFmt w:val="decimal"/>
+      <w:lvlText w:val="%4."/>
+      <w:lvlJc w:val="left"/>
+      <w:pPr>
+        <w:ind w:left="2880" w:hanging="360"/>
+      </w:pPr>
+    </w:lvl>
+    <w:lvl w:ilvl="4" w:tplc="04090019" w:tentative="1">
+      <w:start w:val="1"/>
+      <w:numFmt w:val="lowerLetter"/>
+      <w:lvlText w:val="%5."/>
+      <w:lvlJc w:val="left"/>
+      <w:pPr>
+        <w:ind w:left="3600" w:hanging="360"/>
+      </w:pPr>
+    </w:lvl>
+    <w:lvl w:ilvl="5" w:tplc="0409001B" w:tentative="1">
+      <w:start w:val="1"/>
+      <w:numFmt w:val="lowerRoman"/>
+      <w:lvlText w:val="%6."/>
+      <w:lvlJc w:val="right"/>
+      <w:pPr>
+        <w:ind w:left="4320" w:hanging="180"/>
+      </w:pPr>
+    </w:lvl>
+    <w:lvl w:ilvl="6" w:tplc="0409000F" w:tentative="1">
+      <w:start w:val="1"/>
+      <w:numFmt w:val="decimal"/>
+      <w:lvlText w:val="%7."/>
+      <w:lvlJc w:val="left"/>
+      <w:pPr>
+        <w:ind w:left="5040" w:hanging="360"/>
+      </w:pPr>
+    </w:lvl>
+    <w:lvl w:ilvl="7" w:tplc="04090019" w:tentative="1">
+      <w:start w:val="1"/>
+      <w:numFmt w:val="lowerLetter"/>
+      <w:lvlText w:val="%8."/>
+      <w:lvlJc w:val="left"/>
+      <w:pPr>
+        <w:ind w:left="5760" w:hanging="360"/>
+      </w:pPr>
+    </w:lvl>
+    <w:lvl w:ilvl="8" w:tplc="0409001B" w:tentative="1">
+      <w:start w:val="1"/>
+      <w:numFmt w:val="lowerRoman"/>
+      <w:lvlText w:val="%9."/>
+      <w:lvlJc w:val="right"/>
+      <w:pPr>
+        <w:ind w:left="6480" w:hanging="180"/>
+      </w:pPr>
+    </w:lvl>
+  </w:abstractNum>
+  <w:abstractNum w:abstractNumId="5" w15:restartNumberingAfterBreak="0">
+    <w:nsid w:val="7A973728"/>
+    <w:multiLevelType w:val="hybridMultilevel"/>
+    <w:tmpl w:val="E96C59D4"/>
+    <w:lvl w:ilvl="0" w:tplc="0409000F">
+      <w:start w:val="1"/>
+      <w:numFmt w:val="decimal"/>
+      <w:lvlText w:val="%1."/>
+      <w:lvlJc w:val="left"/>
+      <w:pPr>
+        <w:ind w:left="720" w:hanging="360"/>
+      </w:pPr>
+      <w:rPr>
+        <w:rFonts w:hint="default"/>
+      </w:rPr>
+    </w:lvl>
+    <w:lvl w:ilvl="1" w:tplc="04090019" w:tentative="1">
+      <w:start w:val="1"/>
+      <w:numFmt w:val="lowerLetter"/>
+      <w:lvlText w:val="%2."/>
+      <w:lvlJc w:val="left"/>
+      <w:pPr>
+        <w:ind w:left="1440" w:hanging="360"/>
+      </w:pPr>
+    </w:lvl>
+    <w:lvl w:ilvl="2" w:tplc="0409001B" w:tentative="1">
+      <w:start w:val="1"/>
+      <w:numFmt w:val="lowerRoman"/>
+      <w:lvlText w:val="%3."/>
+      <w:lvlJc w:val="right"/>
+      <w:pPr>
+        <w:ind w:left="2160" w:hanging="180"/>
+      </w:pPr>
+    </w:lvl>
+    <w:lvl w:ilvl="3" w:tplc="0409000F" w:tentative="1">
+      <w:start w:val="1"/>
+      <w:numFmt w:val="decimal"/>
+      <w:lvlText w:val="%4."/>
+      <w:lvlJc w:val="left"/>
+      <w:pPr>
+        <w:ind w:left="2880" w:hanging="360"/>
+      </w:pPr>
+    </w:lvl>
+    <w:lvl w:ilvl="4" w:tplc="04090019" w:tentative="1">
+      <w:start w:val="1"/>
+      <w:numFmt w:val="lowerLetter"/>
+      <w:lvlText w:val="%5."/>
+      <w:lvlJc w:val="left"/>
+      <w:pPr>
+        <w:ind w:left="3600" w:hanging="360"/>
+      </w:pPr>
+    </w:lvl>
+    <w:lvl w:ilvl="5" w:tplc="0409001B" w:tentative="1">
+      <w:start w:val="1"/>
+      <w:numFmt w:val="lowerRoman"/>
+      <w:lvlText w:val="%6."/>
+      <w:lvlJc w:val="right"/>
+      <w:pPr>
+        <w:ind w:left="4320" w:hanging="180"/>
+      </w:pPr>
+    </w:lvl>
+    <w:lvl w:ilvl="6" w:tplc="0409000F" w:tentative="1">
+      <w:start w:val="1"/>
+      <w:numFmt w:val="decimal"/>
+      <w:lvlText w:val="%7."/>
+      <w:lvlJc w:val="left"/>
+      <w:pPr>
+        <w:ind w:left="5040" w:hanging="360"/>
+      </w:pPr>
+    </w:lvl>
+    <w:lvl w:ilvl="7" w:tplc="04090019" w:tentative="1">
+      <w:start w:val="1"/>
+      <w:numFmt w:val="lowerLetter"/>
+      <w:lvlText w:val="%8."/>
+      <w:lvlJc w:val="left"/>
+      <w:pPr>
+        <w:ind w:left="5760" w:hanging="360"/>
+      </w:pPr>
+    </w:lvl>
+    <w:lvl w:ilvl="8" w:tplc="0409001B" w:tentative="1">
+      <w:start w:val="1"/>
+      <w:numFmt w:val="lowerRoman"/>
+      <w:lvlText w:val="%9."/>
+      <w:lvlJc w:val="right"/>
+      <w:pPr>
+        <w:ind w:left="6480" w:hanging="180"/>
+      </w:pPr>
+    </w:lvl>
+  </w:abstractNum>
   <w:num w:numId="1">
     <w:abstractNumId w:val="1"/>
   </w:num>
   <w:num w:numId="2">
     <w:abstractNumId w:val="0"/>
+  </w:num>
+  <w:num w:numId="3">
+    <w:abstractNumId w:val="5"/>
+  </w:num>
+  <w:num w:numId="4">
+    <w:abstractNumId w:val="4"/>
+  </w:num>
+  <w:num w:numId="5">
+    <w:abstractNumId w:val="2"/>
+  </w:num>
+  <w:num w:numId="6">
+    <w:abstractNumId w:val="3"/>
   </w:num>
 </w:numbering>
 </file>

</xml_diff>